<commit_message>
Replaced word file woth proper .sql file
</commit_message>
<xml_diff>
--- a/Group_By/Easy/first.sql.docx
+++ b/Group_By/Easy/first.sql.docx
@@ -17,13 +17,49 @@
     </w:p>
     <w:p/>
     <w:p>
-      <w:r>
-        <w:t>products(product_id, name, category_id)</w:t>
-      </w:r>
-    </w:p>
-    <w:p>
-      <w:r>
-        <w:t>categories(category_id, category_name)</w:t>
+      <w:proofErr w:type="gramStart"/>
+      <w:r>
+        <w:t>products(</w:t>
+      </w:r>
+      <w:proofErr w:type="spellStart"/>
+      <w:proofErr w:type="gramEnd"/>
+      <w:r>
+        <w:t>product_id</w:t>
+      </w:r>
+      <w:proofErr w:type="spellEnd"/>
+      <w:r>
+        <w:t xml:space="preserve">, name, </w:t>
+      </w:r>
+      <w:proofErr w:type="spellStart"/>
+      <w:r>
+        <w:t>category_id</w:t>
+      </w:r>
+      <w:proofErr w:type="spellEnd"/>
+      <w:r>
+        <w:t>)</w:t>
+      </w:r>
+    </w:p>
+    <w:p>
+      <w:proofErr w:type="gramStart"/>
+      <w:r>
+        <w:t>categories(</w:t>
+      </w:r>
+      <w:proofErr w:type="spellStart"/>
+      <w:proofErr w:type="gramEnd"/>
+      <w:r>
+        <w:t>category_id</w:t>
+      </w:r>
+      <w:proofErr w:type="spellEnd"/>
+      <w:r>
+        <w:t xml:space="preserve">, </w:t>
+      </w:r>
+      <w:proofErr w:type="spellStart"/>
+      <w:r>
+        <w:t>category_name</w:t>
+      </w:r>
+      <w:proofErr w:type="spellEnd"/>
+      <w:r>
+        <w:t>)</w:t>
       </w:r>
     </w:p>
     <w:p>
@@ -32,8 +68,34 @@
           <w:bottom w:val="single" w:sz="6" w:space="1" w:color="auto"/>
         </w:pBdr>
       </w:pPr>
-      <w:r>
-        <w:t>sales(sale_id, product_id, quantity, sale_date)</w:t>
+      <w:proofErr w:type="gramStart"/>
+      <w:r>
+        <w:t>sales(</w:t>
+      </w:r>
+      <w:proofErr w:type="spellStart"/>
+      <w:proofErr w:type="gramEnd"/>
+      <w:r>
+        <w:t>sale_id</w:t>
+      </w:r>
+      <w:proofErr w:type="spellEnd"/>
+      <w:r>
+        <w:t xml:space="preserve">, </w:t>
+      </w:r>
+      <w:proofErr w:type="spellStart"/>
+      <w:r>
+        <w:t>product_id</w:t>
+      </w:r>
+      <w:proofErr w:type="spellEnd"/>
+      <w:r>
+        <w:t xml:space="preserve">, quantity, </w:t>
+      </w:r>
+      <w:proofErr w:type="spellStart"/>
+      <w:r>
+        <w:t>sale_date</w:t>
+      </w:r>
+      <w:proofErr w:type="spellEnd"/>
+      <w:r>
+        <w:t>)</w:t>
       </w:r>
     </w:p>
     <w:p>
@@ -62,13 +124,36 @@
     </w:p>
     <w:p>
       <w:r>
-        <w:t xml:space="preserve">    p.name AS product_name,</w:t>
-      </w:r>
-    </w:p>
-    <w:p>
-      <w:r>
-        <w:t xml:space="preserve">    SUM(s.quantity) AS total_quantity_sold</w:t>
-      </w:r>
+        <w:t xml:space="preserve">    p.name AS </w:t>
+      </w:r>
+      <w:proofErr w:type="spellStart"/>
+      <w:r>
+        <w:t>product_name</w:t>
+      </w:r>
+      <w:proofErr w:type="spellEnd"/>
+      <w:r>
+        <w:t>,</w:t>
+      </w:r>
+    </w:p>
+    <w:p>
+      <w:r>
+        <w:t xml:space="preserve">    SUM(</w:t>
+      </w:r>
+      <w:proofErr w:type="spellStart"/>
+      <w:proofErr w:type="gramStart"/>
+      <w:r>
+        <w:t>s.quantity</w:t>
+      </w:r>
+      <w:proofErr w:type="spellEnd"/>
+      <w:proofErr w:type="gramEnd"/>
+      <w:r>
+        <w:t xml:space="preserve">) AS </w:t>
+      </w:r>
+      <w:proofErr w:type="spellStart"/>
+      <w:r>
+        <w:t>total_quantity_sold</w:t>
+      </w:r>
+      <w:proofErr w:type="spellEnd"/>
     </w:p>
     <w:p>
       <w:r>
@@ -87,8 +172,31 @@
     </w:p>
     <w:p>
       <w:r>
-        <w:t xml:space="preserve">    sales s ON p.product_id = s.product_id</w:t>
-      </w:r>
+        <w:t xml:space="preserve">    sales s ON </w:t>
+      </w:r>
+      <w:proofErr w:type="spellStart"/>
+      <w:proofErr w:type="gramStart"/>
+      <w:r>
+        <w:t>p.product</w:t>
+      </w:r>
+      <w:proofErr w:type="gramEnd"/>
+      <w:r>
+        <w:t>_id</w:t>
+      </w:r>
+      <w:proofErr w:type="spellEnd"/>
+      <w:r>
+        <w:t xml:space="preserve"> = </w:t>
+      </w:r>
+      <w:proofErr w:type="spellStart"/>
+      <w:proofErr w:type="gramStart"/>
+      <w:r>
+        <w:t>s.product</w:t>
+      </w:r>
+      <w:proofErr w:type="gramEnd"/>
+      <w:r>
+        <w:t>_id</w:t>
+      </w:r>
+      <w:proofErr w:type="spellEnd"/>
     </w:p>
     <w:p>
       <w:r>
@@ -97,7 +205,20 @@
     </w:p>
     <w:p>
       <w:r>
-        <w:t xml:space="preserve">    p.product_id, p.name;</w:t>
+        <w:t xml:space="preserve">    </w:t>
+      </w:r>
+      <w:proofErr w:type="spellStart"/>
+      <w:proofErr w:type="gramStart"/>
+      <w:r>
+        <w:t>p.product</w:t>
+      </w:r>
+      <w:proofErr w:type="gramEnd"/>
+      <w:r>
+        <w:t>_id</w:t>
+      </w:r>
+      <w:proofErr w:type="spellEnd"/>
+      <w:r>
+        <w:t>, p.name;</w:t>
       </w:r>
     </w:p>
     <w:sectPr>

</xml_diff>